<commit_message>
ready to start recording
</commit_message>
<xml_diff>
--- a/Section2_Design/Week5_RiskManagement/BachmeierNTIM8190-5.docx
+++ b/Section2_Design/Week5_RiskManagement/BachmeierNTIM8190-5.docx
@@ -118,6 +118,7 @@
           <w:id w:val="1708604551"/>
           <w:citation/>
         </w:sdtPr>
+        <w:sdtEndPr/>
         <w:sdtContent>
           <w:r>
             <w:fldChar w:fldCharType="begin"/>
@@ -140,16 +141,14 @@
         </w:sdtContent>
       </w:sdt>
       <w:r>
-        <w:t xml:space="preserve">.  NCU-F’s Chief Risk Officer (CRO) must define policies and procedures that address cyber risk through cyber security. </w:t>
-      </w:r>
-      <w:r>
-        <w:t>Cybersecurity refers to a collection of mechanisms and processes that constrain risk to business systems by ensuring they meet performance and consistency expectations, even under erroneous conditions</w:t>
+        <w:t>.  NCU-F’s Chief Risk Officer (CRO) must define policies and procedures that address cyber risk through cyber security. Cybersecurity refers to a collection of mechanisms and processes that constrain risk to business systems by ensuring they meet performance and consistency expectations, even under erroneous conditions</w:t>
       </w:r>
       <w:sdt>
         <w:sdtPr>
           <w:id w:val="-1494180555"/>
           <w:citation/>
         </w:sdtPr>
+        <w:sdtEndPr/>
         <w:sdtContent>
           <w:r>
             <w:fldChar w:fldCharType="begin"/>
@@ -172,22 +171,7 @@
         </w:sdtContent>
       </w:sdt>
       <w:r>
-        <w:t xml:space="preserve">.  These erroneous conditions arise </w:t>
-      </w:r>
-      <w:r>
-        <w:t>from</w:t>
-      </w:r>
-      <w:r>
-        <w:t xml:space="preserve"> malicious and negligent scenarios, degrading </w:t>
-      </w:r>
-      <w:r>
-        <w:t>confidentiality, integrity, and availability of our service offerings</w:t>
-      </w:r>
-      <w:r>
-        <w:t>.</w:t>
-      </w:r>
-      <w:r>
-        <w:t xml:space="preserve">  </w:t>
+        <w:t xml:space="preserve">.  These erroneous conditions arise from malicious and negligent scenarios, degrading confidentiality, integrity, and availability of our service offerings.  </w:t>
       </w:r>
     </w:p>
     <w:p>
@@ -210,6 +194,7 @@
           <w:id w:val="-38670034"/>
           <w:citation/>
         </w:sdtPr>
+        <w:sdtEndPr/>
         <w:sdtContent>
           <w:r>
             <w:fldChar w:fldCharType="begin"/>
@@ -247,6 +232,7 @@
           <w:id w:val="1137607026"/>
           <w:citation/>
         </w:sdtPr>
+        <w:sdtEndPr/>
         <w:sdtContent>
           <w:r>
             <w:fldChar w:fldCharType="begin"/>
@@ -276,6 +262,7 @@
           <w:id w:val="998764371"/>
           <w:citation/>
         </w:sdtPr>
+        <w:sdtEndPr/>
         <w:sdtContent>
           <w:r>
             <w:fldChar w:fldCharType="begin"/>
@@ -310,13 +297,7 @@
       </w:r>
       <w:r>
         <w:lastRenderedPageBreak/>
-        <w:t xml:space="preserve">weak authorization policy that allows low-level employees to reboot mission-critical systems.  In contrast, cyber-crime might leverage repudiation attacks against a process </w:t>
-      </w:r>
-      <w:r>
-        <w:t>such as</w:t>
-      </w:r>
-      <w:r>
-        <w:t xml:space="preserve"> requesting a refund before completing the purchase.</w:t>
+        <w:t>weak authorization policy that allows low-level employees to reboot mission-critical systems.  In contrast, cyber-crime might leverage repudiation attacks against a process such as requesting a refund before completing the purchase.</w:t>
       </w:r>
       <w:r>
         <w:t xml:space="preserve">  Security researchers can uncover additional risks by assessing the impact of each STRIDE attack category</w:t>
@@ -326,6 +307,7 @@
           <w:id w:val="-1472824746"/>
           <w:citation/>
         </w:sdtPr>
+        <w:sdtEndPr/>
         <w:sdtContent>
           <w:r>
             <w:fldChar w:fldCharType="begin"/>
@@ -668,22 +650,14 @@
     <w:p>
       <w:r>
         <w:tab/>
-        <w:t xml:space="preserve">After identifying cyber risks, </w:t>
-      </w:r>
-      <w:r>
-        <w:t xml:space="preserve">the organization </w:t>
-      </w:r>
-      <w:r>
-        <w:t>must</w:t>
-      </w:r>
-      <w:r>
-        <w:t xml:space="preserve"> consider the threat impact and likelihood</w:t>
+        <w:t>After identifying cyber risks, the organization must consider the threat impact and likelihood</w:t>
       </w:r>
       <w:sdt>
         <w:sdtPr>
           <w:id w:val="-1359502563"/>
           <w:citation/>
         </w:sdtPr>
+        <w:sdtEndPr/>
         <w:sdtContent>
           <w:r>
             <w:fldChar w:fldCharType="begin"/>
@@ -709,13 +683,7 @@
         <w:t>(Figure 1)</w:t>
       </w:r>
       <w:r>
-        <w:t xml:space="preserve">.  If the impact is critical, the business </w:t>
-      </w:r>
-      <w:r>
-        <w:t>must</w:t>
-      </w:r>
-      <w:r>
-        <w:t xml:space="preserve"> transfer that risk or avoid the scenario entirely.</w:t>
+        <w:t>.  If the impact is critical, the business must transfer that risk or avoid the scenario entirely.</w:t>
       </w:r>
       <w:r>
         <w:t xml:space="preserve">  Self-insurance (e.g., reserves) and self-protection (e.g., controls) are alternative strategies for less impactful events.</w:t>
@@ -783,6 +751,7 @@
           <w:id w:val="1363708929"/>
           <w:citation/>
         </w:sdtPr>
+        <w:sdtEndPr/>
         <w:sdtContent>
           <w:r>
             <w:fldChar w:fldCharType="begin"/>
@@ -809,19 +778,7 @@
       </w:r>
       <w:r>
         <w:lastRenderedPageBreak/>
-        <w:t xml:space="preserve">a hostile market or business activity is impossible, making hedging with insurance a more appropriate response.  For example, it might be prohibitively expensive to have redundant manufacturing plants, while unlikely, the </w:t>
-      </w:r>
-      <w:r>
-        <w:t>business c</w:t>
-      </w:r>
-      <w:r>
-        <w:t xml:space="preserve">ould </w:t>
-      </w:r>
-      <w:r>
-        <w:t xml:space="preserve">become insolvent </w:t>
-      </w:r>
-      <w:r>
-        <w:t>if the building burnt down. These situations of catastrophic failure are ideal for insurance and other risk transference solutions.  If the situation is less impactful, then the company might choose either self-insurance or self-protection.  A self-insurance strategy might be cash reserves or options contracts to acquire resources during extreme demand or short supply.</w:t>
+        <w:t>a hostile market or business activity is impossible, making hedging with insurance a more appropriate response.  For example, it might be prohibitively expensive to have redundant manufacturing plants, while unlikely, the business could become insolvent if the building burnt down. These situations of catastrophic failure are ideal for insurance and other risk transference solutions.  If the situation is less impactful, then the company might choose either self-insurance or self-protection.  A self-insurance strategy might be cash reserves or options contracts to acquire resources during extreme demand or short supply.</w:t>
       </w:r>
     </w:p>
     <w:p>
@@ -838,10 +795,7 @@
         <w:t>NCU-F wants to create a corporate culture that promotes collaboration through standard operating procedures.  Reimagining the business comes with several potential vulnerabilities and risks across its political, operational</w:t>
       </w:r>
       <w:r>
-        <w:t xml:space="preserve">, and </w:t>
-      </w:r>
-      <w:r>
-        <w:t>Information Technology and Communication (IT&amp;C)</w:t>
+        <w:t>, and Information Technology and Communication (IT&amp;C)</w:t>
       </w:r>
       <w:r>
         <w:t xml:space="preserve"> models.  </w:t>
@@ -888,6 +842,7 @@
           <w:id w:val="-1892421062"/>
           <w:citation/>
         </w:sdtPr>
+        <w:sdtEndPr/>
         <w:sdtContent>
           <w:r>
             <w:fldChar w:fldCharType="begin"/>
@@ -954,13 +909,7 @@
         <w:tab/>
       </w:r>
       <w:r>
-        <w:t xml:space="preserve">Enterprise environments are fluid and dynamically change every day as thousands of employees make improvements.  Additional churn seeps in through </w:t>
-      </w:r>
-      <w:r>
-        <w:t>dependent third-party components and Commercial Off the Shelf (COTS) applications.</w:t>
-      </w:r>
-      <w:r>
-        <w:t xml:space="preserve">  NCU-F needs to implement </w:t>
+        <w:t xml:space="preserve">Enterprise environments are fluid and dynamically change every day as thousands of employees make improvements.  Additional churn seeps in through dependent third-party components and Commercial Off the Shelf (COTS) applications.  NCU-F needs to implement </w:t>
       </w:r>
       <w:r>
         <w:lastRenderedPageBreak/>
@@ -979,6 +928,7 @@
           <w:id w:val="411664908"/>
           <w:citation/>
         </w:sdtPr>
+        <w:sdtEndPr/>
         <w:sdtContent>
           <w:r>
             <w:fldChar w:fldCharType="begin"/>
@@ -1701,12 +1651,7 @@
         </w:tc>
       </w:tr>
     </w:tbl>
-    <w:p>
-      <w:pPr>
-        <w:pStyle w:val="Heading1"/>
-        <w:jc w:val="left"/>
-      </w:pPr>
-    </w:p>
+    <w:p/>
     <w:p>
       <w:pPr>
         <w:pStyle w:val="Heading1"/>
@@ -1897,6 +1842,7 @@
           <w:id w:val="1892917243"/>
           <w:citation/>
         </w:sdtPr>
+        <w:sdtEndPr/>
         <w:sdtContent>
           <w:r>
             <w:fldChar w:fldCharType="begin"/>
@@ -1922,13 +1868,7 @@
         <w:t>.</w:t>
       </w:r>
       <w:r>
-        <w:t xml:space="preserve">  Those controls must span all infrastructure layers, starting with a common vulnerability and security toolset (see Table 2).  Deploying these components through automation and then centrally collecting threat intelligence will move the needle.  The security teams should require specific service integrations and remain cognizant that the engineering and operations teams are their customers.  Customer guardrails must provide value and convey some measurable output.  For example, this could exist as a dashboard that reports discovered issues and remediation times.  While these visualizations are not traditional </w:t>
-      </w:r>
-      <w:r>
-        <w:t>AAA</w:t>
-      </w:r>
-      <w:r>
-        <w:t xml:space="preserve"> (Authentication, Authorization, and Auditing) controls, it drives the discussion, </w:t>
+        <w:t xml:space="preserve">  Those controls must span all infrastructure layers, starting with a common vulnerability and security toolset (see Table 2).  Deploying these components through automation and then centrally collecting threat intelligence will move the needle.  The security teams should require specific service integrations and remain cognizant that the engineering and operations teams are their customers.  Customer guardrails must provide value and convey some measurable output.  For example, this could exist as a dashboard that reports discovered issues and remediation times.  While these visualizations are not traditional AAA (Authentication, Authorization, and Auditing) controls, it drives the discussion, </w:t>
       </w:r>
       <w:r>
         <w:t xml:space="preserve">a </w:t>
@@ -1950,17 +1890,16 @@
     </w:p>
     <w:sdt>
       <w:sdtPr>
+        <w:rPr>
+          <w:b w:val="0"/>
+        </w:rPr>
         <w:id w:val="2049869461"/>
         <w:docPartObj>
           <w:docPartGallery w:val="Bibliographies"/>
           <w:docPartUnique/>
         </w:docPartObj>
       </w:sdtPr>
-      <w:sdtEndPr>
-        <w:rPr>
-          <w:b w:val="0"/>
-        </w:rPr>
-      </w:sdtEndPr>
+      <w:sdtEndPr/>
       <w:sdtContent>
         <w:p>
           <w:pPr>
@@ -1983,6 +1922,7 @@
             <w:id w:val="-573587230"/>
             <w:bibliography/>
           </w:sdtPr>
+          <w:sdtEndPr/>
           <w:sdtContent>
             <w:p>
               <w:pPr>

</xml_diff>